<commit_message>
Added beaglebone header heiarcy pins
</commit_message>
<xml_diff>
--- a/hardware/datasheets/BeagleBoneGreenGateway Power limitations.docx
+++ b/hardware/datasheets/BeagleBoneGreenGateway Power limitations.docx
@@ -18,16 +18,14 @@
         </w:rPr>
         <w:t xml:space="preserve">Okay so here is what </w:t>
       </w:r>
-      <w:proofErr w:type="spellStart"/>
-      <w:r>
-        <w:rPr>
-          <w:rFonts w:ascii="Times New Roman" w:hAnsi="Times New Roman" w:cs="Times New Roman"/>
-          <w:sz w:val="24"/>
-          <w:szCs w:val="24"/>
-        </w:rPr>
-        <w:t>i've</w:t>
-      </w:r>
-      <w:proofErr w:type="spellEnd"/>
+      <w:r>
+        <w:rPr>
+          <w:rFonts w:ascii="Times New Roman" w:hAnsi="Times New Roman" w:cs="Times New Roman"/>
+          <w:sz w:val="24"/>
+          <w:szCs w:val="24"/>
+        </w:rPr>
+        <w:t>I’ve</w:t>
+      </w:r>
       <w:r>
         <w:rPr>
           <w:rFonts w:ascii="Times New Roman" w:hAnsi="Times New Roman" w:cs="Times New Roman"/>
@@ -306,25 +304,13 @@
           <w:szCs w:val="24"/>
         </w:rPr>
       </w:pPr>
-      <w:r>
-        <w:rPr>
-          <w:rFonts w:ascii="Times New Roman" w:eastAsia="Times New Roman" w:hAnsi="Times New Roman" w:cs="Times New Roman"/>
-          <w:sz w:val="24"/>
-          <w:szCs w:val="24"/>
-        </w:rPr>
-        <w:t>TPS 54302 12-&gt;5v regulator</w:t>
-      </w:r>
-    </w:p>
-    <w:p>
-      <w:pPr>
+    </w:p>
+    <w:p>
+      <w:pPr>
+        <w:keepNext/>
         <w:shd w:val="clear" w:color="auto" w:fill="36393F"/>
         <w:spacing w:after="0" w:line="240" w:lineRule="auto"/>
         <w:textAlignment w:val="baseline"/>
-        <w:rPr>
-          <w:rFonts w:ascii="Times New Roman" w:eastAsia="Times New Roman" w:hAnsi="Times New Roman" w:cs="Times New Roman"/>
-          <w:sz w:val="24"/>
-          <w:szCs w:val="24"/>
-        </w:rPr>
       </w:pPr>
       <w:r>
         <w:rPr>
@@ -390,55 +376,37 @@
     </w:p>
     <w:p>
       <w:pPr>
+        <w:pStyle w:val="Caption"/>
+        <w:rPr>
+          <w:rFonts w:ascii="Times New Roman" w:eastAsia="Times New Roman" w:hAnsi="Times New Roman" w:cs="Times New Roman"/>
+          <w:sz w:val="24"/>
+          <w:szCs w:val="24"/>
+        </w:rPr>
+      </w:pPr>
+      <w:r>
+        <w:t xml:space="preserve">Figure </w:t>
+      </w:r>
+      <w:fldSimple w:instr=" SEQ Figure \* ARABIC ">
+        <w:r>
+          <w:rPr>
+            <w:noProof/>
+          </w:rPr>
+          <w:t>1</w:t>
+        </w:r>
+      </w:fldSimple>
+      <w:r>
+        <w:t xml:space="preserve">, </w:t>
+      </w:r>
+      <w:r>
+        <w:t>TPS 54302 12-&gt;5v regulator</w:t>
+      </w:r>
+    </w:p>
+    <w:p>
+      <w:pPr>
+        <w:keepNext/>
         <w:shd w:val="clear" w:color="auto" w:fill="36393F"/>
         <w:spacing w:after="0" w:line="240" w:lineRule="auto"/>
         <w:textAlignment w:val="baseline"/>
-        <w:rPr>
-          <w:rFonts w:ascii="Times New Roman" w:eastAsia="Times New Roman" w:hAnsi="Times New Roman" w:cs="Times New Roman"/>
-          <w:sz w:val="24"/>
-          <w:szCs w:val="24"/>
-        </w:rPr>
-      </w:pPr>
-      <w:r>
-        <w:rPr>
-          <w:rFonts w:ascii="Times New Roman" w:eastAsia="Times New Roman" w:hAnsi="Times New Roman" w:cs="Times New Roman"/>
-          <w:sz w:val="24"/>
-          <w:szCs w:val="24"/>
-          <w:bdr w:val="none" w:sz="0" w:space="0" w:color="auto" w:frame="1"/>
-        </w:rPr>
-        <w:t>[9:34 PM]</w:t>
-      </w:r>
-    </w:p>
-    <w:p>
-      <w:pPr>
-        <w:shd w:val="clear" w:color="auto" w:fill="36393F"/>
-        <w:spacing w:after="0" w:line="240" w:lineRule="auto"/>
-        <w:textAlignment w:val="baseline"/>
-        <w:rPr>
-          <w:rFonts w:ascii="Times New Roman" w:eastAsia="Times New Roman" w:hAnsi="Times New Roman" w:cs="Times New Roman"/>
-          <w:sz w:val="24"/>
-          <w:szCs w:val="24"/>
-        </w:rPr>
-      </w:pPr>
-      <w:r>
-        <w:rPr>
-          <w:rFonts w:ascii="Times New Roman" w:eastAsia="Times New Roman" w:hAnsi="Times New Roman" w:cs="Times New Roman"/>
-          <w:sz w:val="24"/>
-          <w:szCs w:val="24"/>
-        </w:rPr>
-        <w:t>TLV 6259DBVT 5v-&gt;3.3v</w:t>
-      </w:r>
-    </w:p>
-    <w:p>
-      <w:pPr>
-        <w:shd w:val="clear" w:color="auto" w:fill="36393F"/>
-        <w:spacing w:after="0" w:line="240" w:lineRule="auto"/>
-        <w:textAlignment w:val="baseline"/>
-        <w:rPr>
-          <w:rFonts w:ascii="Times New Roman" w:eastAsia="Times New Roman" w:hAnsi="Times New Roman" w:cs="Times New Roman"/>
-          <w:sz w:val="24"/>
-          <w:szCs w:val="24"/>
-        </w:rPr>
       </w:pPr>
       <w:r>
         <w:rPr>
@@ -505,6 +473,33 @@
     </w:p>
     <w:p>
       <w:pPr>
+        <w:pStyle w:val="Caption"/>
+        <w:rPr>
+          <w:rFonts w:ascii="Times New Roman" w:eastAsia="Times New Roman" w:hAnsi="Times New Roman" w:cs="Times New Roman"/>
+          <w:sz w:val="24"/>
+          <w:szCs w:val="24"/>
+        </w:rPr>
+      </w:pPr>
+      <w:r>
+        <w:t xml:space="preserve">Figure </w:t>
+      </w:r>
+      <w:fldSimple w:instr=" SEQ Figure \* ARABIC ">
+        <w:r>
+          <w:rPr>
+            <w:noProof/>
+          </w:rPr>
+          <w:t>2</w:t>
+        </w:r>
+      </w:fldSimple>
+      <w:r>
+        <w:t xml:space="preserve">, </w:t>
+      </w:r>
+      <w:r>
+        <w:t>TLV 6259DBVT 5v-&gt;3.3v</w:t>
+      </w:r>
+    </w:p>
+    <w:p>
+      <w:pPr>
         <w:shd w:val="clear" w:color="auto" w:fill="36393F"/>
         <w:spacing w:after="0" w:line="240" w:lineRule="auto"/>
         <w:textAlignment w:val="baseline"/>
@@ -519,9 +514,8 @@
           <w:rFonts w:ascii="Times New Roman" w:eastAsia="Times New Roman" w:hAnsi="Times New Roman" w:cs="Times New Roman"/>
           <w:sz w:val="24"/>
           <w:szCs w:val="24"/>
-          <w:bdr w:val="none" w:sz="0" w:space="0" w:color="auto" w:frame="1"/>
-        </w:rPr>
-        <w:t>[9:35 PM]</w:t>
+        </w:rPr>
+        <w:t>The TLV 3.3v regulator takes input power from either the TPS 5v, USB 5v, or SYS_VOUT_5V</w:t>
       </w:r>
     </w:p>
     <w:p>
@@ -541,12 +535,29 @@
           <w:sz w:val="24"/>
           <w:szCs w:val="24"/>
         </w:rPr>
-        <w:t>The TLV 3.3v regulator takes input power from either the TPS 5v, USB 5v, or SYS_VOUT_5V</w:t>
-      </w:r>
-    </w:p>
-    <w:p>
-      <w:pPr>
-        <w:shd w:val="clear" w:color="auto" w:fill="36393F"/>
+        <w:t xml:space="preserve">So regardless of how we power the BB, we will have 2amps of 3.3v power. (Assuming our USB supply can keep up, but a 10w </w:t>
+      </w:r>
+      <w:proofErr w:type="spellStart"/>
+      <w:r>
+        <w:rPr>
+          <w:rFonts w:ascii="Times New Roman" w:eastAsia="Times New Roman" w:hAnsi="Times New Roman" w:cs="Times New Roman"/>
+          <w:sz w:val="24"/>
+          <w:szCs w:val="24"/>
+        </w:rPr>
+        <w:t>usb</w:t>
+      </w:r>
+      <w:proofErr w:type="spellEnd"/>
+      <w:r>
+        <w:rPr>
+          <w:rFonts w:ascii="Times New Roman" w:eastAsia="Times New Roman" w:hAnsi="Times New Roman" w:cs="Times New Roman"/>
+          <w:sz w:val="24"/>
+          <w:szCs w:val="24"/>
+        </w:rPr>
+        <w:t xml:space="preserve"> supply isn't hard to come by)</w:t>
+      </w:r>
+    </w:p>
+    <w:p>
+      <w:pPr>
         <w:spacing w:after="0" w:line="240" w:lineRule="auto"/>
         <w:textAlignment w:val="baseline"/>
         <w:rPr>
@@ -562,12 +573,11 @@
           <w:szCs w:val="24"/>
           <w:bdr w:val="none" w:sz="0" w:space="0" w:color="auto" w:frame="1"/>
         </w:rPr>
-        <w:t>[9:35 PM]</w:t>
-      </w:r>
-    </w:p>
-    <w:p>
-      <w:pPr>
-        <w:shd w:val="clear" w:color="auto" w:fill="36393F"/>
+        <w:t>[9:37 PM]</w:t>
+      </w:r>
+    </w:p>
+    <w:p>
+      <w:pPr>
         <w:spacing w:after="0" w:line="240" w:lineRule="auto"/>
         <w:textAlignment w:val="baseline"/>
         <w:rPr>
@@ -582,103 +592,43 @@
           <w:sz w:val="24"/>
           <w:szCs w:val="24"/>
         </w:rPr>
-        <w:t xml:space="preserve">So regardless of how we power the BB, we will have 2amps of 3.3v power. (Assuming our USB supply can keep up, but a 10w </w:t>
-      </w:r>
-      <w:proofErr w:type="spellStart"/>
-      <w:r>
-        <w:rPr>
-          <w:rFonts w:ascii="Times New Roman" w:eastAsia="Times New Roman" w:hAnsi="Times New Roman" w:cs="Times New Roman"/>
-          <w:sz w:val="24"/>
-          <w:szCs w:val="24"/>
-        </w:rPr>
-        <w:t>usb</w:t>
-      </w:r>
-      <w:proofErr w:type="spellEnd"/>
-      <w:r>
-        <w:rPr>
-          <w:rFonts w:ascii="Times New Roman" w:eastAsia="Times New Roman" w:hAnsi="Times New Roman" w:cs="Times New Roman"/>
-          <w:sz w:val="24"/>
-          <w:szCs w:val="24"/>
-        </w:rPr>
-        <w:t xml:space="preserve"> supply isn't hard to come by)</w:t>
-      </w:r>
-    </w:p>
-    <w:p>
-      <w:pPr>
+        <w:t xml:space="preserve">Page 2 of the </w:t>
+      </w:r>
+      <w:r>
+        <w:rPr>
+          <w:rFonts w:ascii="Times New Roman" w:eastAsia="Times New Roman" w:hAnsi="Times New Roman" w:cs="Times New Roman"/>
+          <w:sz w:val="24"/>
+          <w:szCs w:val="24"/>
+        </w:rPr>
+        <w:t>SeeedStudio-BeagleBoneGreemGateway-SCH</w:t>
+      </w:r>
+      <w:r>
+        <w:rPr>
+          <w:rFonts w:ascii="Times New Roman" w:eastAsia="Times New Roman" w:hAnsi="Times New Roman" w:cs="Times New Roman"/>
+          <w:sz w:val="24"/>
+          <w:szCs w:val="24"/>
+        </w:rPr>
+        <w:t>.</w:t>
+      </w:r>
+      <w:r>
+        <w:rPr>
+          <w:rFonts w:ascii="Times New Roman" w:eastAsia="Times New Roman" w:hAnsi="Times New Roman" w:cs="Times New Roman"/>
+          <w:sz w:val="24"/>
+          <w:szCs w:val="24"/>
+        </w:rPr>
+        <w:t>PDF</w:t>
+      </w:r>
+    </w:p>
+    <w:p>
+      <w:pPr>
+        <w:keepNext/>
         <w:spacing w:after="0" w:line="240" w:lineRule="auto"/>
         <w:textAlignment w:val="baseline"/>
-        <w:rPr>
-          <w:rFonts w:ascii="Times New Roman" w:eastAsia="Times New Roman" w:hAnsi="Times New Roman" w:cs="Times New Roman"/>
-          <w:sz w:val="24"/>
-          <w:szCs w:val="24"/>
-        </w:rPr>
-      </w:pPr>
-      <w:r>
-        <w:rPr>
-          <w:rFonts w:ascii="Times New Roman" w:eastAsia="Times New Roman" w:hAnsi="Times New Roman" w:cs="Times New Roman"/>
-          <w:sz w:val="24"/>
-          <w:szCs w:val="24"/>
-          <w:bdr w:val="none" w:sz="0" w:space="0" w:color="auto" w:frame="1"/>
-        </w:rPr>
-        <w:t>[9:37 PM]</w:t>
-      </w:r>
-    </w:p>
-    <w:p>
-      <w:pPr>
-        <w:spacing w:after="0" w:line="240" w:lineRule="auto"/>
-        <w:textAlignment w:val="baseline"/>
-        <w:rPr>
-          <w:rFonts w:ascii="Times New Roman" w:eastAsia="Times New Roman" w:hAnsi="Times New Roman" w:cs="Times New Roman"/>
-          <w:sz w:val="24"/>
-          <w:szCs w:val="24"/>
-        </w:rPr>
-      </w:pPr>
-      <w:r>
-        <w:rPr>
-          <w:rFonts w:ascii="Times New Roman" w:eastAsia="Times New Roman" w:hAnsi="Times New Roman" w:cs="Times New Roman"/>
-          <w:sz w:val="24"/>
-          <w:szCs w:val="24"/>
-        </w:rPr>
-        <w:t xml:space="preserve">Page 2 of the </w:t>
-      </w:r>
-      <w:r>
-        <w:rPr>
-          <w:rFonts w:ascii="Times New Roman" w:eastAsia="Times New Roman" w:hAnsi="Times New Roman" w:cs="Times New Roman"/>
-          <w:sz w:val="24"/>
-          <w:szCs w:val="24"/>
-        </w:rPr>
-        <w:t>SeeedStudio-BeagleBoneGreemGateway-SCH</w:t>
-      </w:r>
-      <w:r>
-        <w:rPr>
-          <w:rFonts w:ascii="Times New Roman" w:eastAsia="Times New Roman" w:hAnsi="Times New Roman" w:cs="Times New Roman"/>
-          <w:sz w:val="24"/>
-          <w:szCs w:val="24"/>
-        </w:rPr>
-        <w:t>.</w:t>
-      </w:r>
-      <w:r>
-        <w:rPr>
-          <w:rFonts w:ascii="Times New Roman" w:eastAsia="Times New Roman" w:hAnsi="Times New Roman" w:cs="Times New Roman"/>
-          <w:sz w:val="24"/>
-          <w:szCs w:val="24"/>
-        </w:rPr>
-        <w:t>PDF</w:t>
-      </w:r>
-    </w:p>
-    <w:p>
-      <w:pPr>
-        <w:spacing w:after="0" w:line="240" w:lineRule="auto"/>
-        <w:textAlignment w:val="baseline"/>
-        <w:rPr>
-          <w:rFonts w:ascii="Times New Roman" w:eastAsia="Times New Roman" w:hAnsi="Times New Roman" w:cs="Times New Roman"/>
-          <w:sz w:val="24"/>
-          <w:szCs w:val="24"/>
-        </w:rPr>
-      </w:pPr>
-      <w:r>
-        <w:rPr>
-          <w:rFonts w:ascii="Times New Roman" w:eastAsia="Times New Roman" w:hAnsi="Times New Roman" w:cs="Times New Roman"/>
+      </w:pPr>
+      <w:r>
+        <w:rPr>
+          <w:rFonts w:ascii="Times New Roman" w:eastAsia="Times New Roman" w:hAnsi="Times New Roman" w:cs="Times New Roman"/>
+          <w:noProof/>
           <w:sz w:val="24"/>
           <w:szCs w:val="24"/>
         </w:rPr>
@@ -721,12 +671,351 @@
     </w:p>
     <w:p>
       <w:pPr>
-        <w:rPr>
-          <w:rFonts w:ascii="Times New Roman" w:hAnsi="Times New Roman" w:cs="Times New Roman"/>
-          <w:sz w:val="24"/>
-          <w:szCs w:val="24"/>
-        </w:rPr>
-      </w:pPr>
+        <w:pStyle w:val="Caption"/>
+        <w:rPr>
+          <w:rFonts w:ascii="Times New Roman" w:eastAsia="Times New Roman" w:hAnsi="Times New Roman" w:cs="Times New Roman"/>
+          <w:sz w:val="24"/>
+          <w:szCs w:val="24"/>
+        </w:rPr>
+      </w:pPr>
+      <w:r>
+        <w:t xml:space="preserve">Figure </w:t>
+      </w:r>
+      <w:fldSimple w:instr=" SEQ Figure \* ARABIC ">
+        <w:r>
+          <w:rPr>
+            <w:noProof/>
+          </w:rPr>
+          <w:t>3</w:t>
+        </w:r>
+      </w:fldSimple>
+      <w:r>
+        <w:t xml:space="preserve"> From page 2 of </w:t>
+      </w:r>
+      <w:proofErr w:type="spellStart"/>
+      <w:r>
+        <w:t>SeeedStudio</w:t>
+      </w:r>
+      <w:proofErr w:type="spellEnd"/>
+      <w:r>
+        <w:t>-</w:t>
+      </w:r>
+      <w:proofErr w:type="spellStart"/>
+      <w:r>
+        <w:t>BeagleBoneGreemGateway</w:t>
+      </w:r>
+      <w:proofErr w:type="spellEnd"/>
+      <w:r>
+        <w:t>-SCH</w:t>
+      </w:r>
+    </w:p>
+    <w:p>
+      <w:pPr>
+        <w:rPr>
+          <w:rFonts w:ascii="Times New Roman" w:hAnsi="Times New Roman" w:cs="Times New Roman"/>
+          <w:sz w:val="24"/>
+          <w:szCs w:val="24"/>
+        </w:rPr>
+      </w:pPr>
+    </w:p>
+    <w:p>
+      <w:pPr>
+        <w:rPr>
+          <w:rFonts w:ascii="Times New Roman" w:hAnsi="Times New Roman" w:cs="Times New Roman"/>
+          <w:sz w:val="24"/>
+          <w:szCs w:val="24"/>
+        </w:rPr>
+      </w:pPr>
+    </w:p>
+    <w:p>
+      <w:pPr>
+        <w:rPr>
+          <w:rFonts w:ascii="Times New Roman" w:hAnsi="Times New Roman" w:cs="Times New Roman"/>
+          <w:sz w:val="24"/>
+          <w:szCs w:val="24"/>
+        </w:rPr>
+      </w:pPr>
+      <w:r>
+        <w:rPr>
+          <w:rFonts w:ascii="Times New Roman" w:hAnsi="Times New Roman" w:cs="Times New Roman"/>
+          <w:sz w:val="24"/>
+          <w:szCs w:val="24"/>
+        </w:rPr>
+        <w:br w:type="page"/>
+      </w:r>
+    </w:p>
+    <w:p>
+      <w:pPr>
+        <w:rPr>
+          <w:rFonts w:ascii="Times New Roman" w:hAnsi="Times New Roman" w:cs="Times New Roman"/>
+          <w:sz w:val="24"/>
+          <w:szCs w:val="24"/>
+        </w:rPr>
+      </w:pPr>
+      <w:r>
+        <w:rPr>
+          <w:rFonts w:ascii="Times New Roman" w:hAnsi="Times New Roman" w:cs="Times New Roman"/>
+          <w:sz w:val="24"/>
+          <w:szCs w:val="24"/>
+        </w:rPr>
+        <w:lastRenderedPageBreak/>
+        <w:t>Notes about our cape design:</w:t>
+      </w:r>
+      <w:r>
+        <w:rPr>
+          <w:rFonts w:ascii="Times New Roman" w:hAnsi="Times New Roman" w:cs="Times New Roman"/>
+          <w:sz w:val="24"/>
+          <w:szCs w:val="24"/>
+        </w:rPr>
+        <w:t xml:space="preserve"> VDDR decoupling capacitors, added to pin 45 and 48: </w:t>
+      </w:r>
+    </w:p>
+    <w:p>
+      <w:pPr>
+        <w:keepNext/>
+      </w:pPr>
+      <w:r>
+        <w:rPr>
+          <w:noProof/>
+        </w:rPr>
+        <w:drawing>
+          <wp:inline distT="0" distB="0" distL="0" distR="0" wp14:anchorId="22437616" wp14:editId="50896F3B">
+            <wp:extent cx="5943600" cy="2914015"/>
+            <wp:effectExtent l="0" t="0" r="0" b="635"/>
+            <wp:docPr id="2" name="Picture 2" descr="Chart&#10;&#10;Description automatically generated with medium confidence"/>
+            <wp:cNvGraphicFramePr>
+              <a:graphicFrameLocks xmlns:a="http://schemas.openxmlformats.org/drawingml/2006/main" noChangeAspect="1"/>
+            </wp:cNvGraphicFramePr>
+            <a:graphic xmlns:a="http://schemas.openxmlformats.org/drawingml/2006/main">
+              <a:graphicData uri="http://schemas.openxmlformats.org/drawingml/2006/picture">
+                <pic:pic xmlns:pic="http://schemas.openxmlformats.org/drawingml/2006/picture">
+                  <pic:nvPicPr>
+                    <pic:cNvPr id="2" name="Picture 2" descr="Chart&#10;&#10;Description automatically generated with medium confidence"/>
+                    <pic:cNvPicPr>
+                      <a:picLocks noChangeAspect="1" noChangeArrowheads="1"/>
+                    </pic:cNvPicPr>
+                  </pic:nvPicPr>
+                  <pic:blipFill>
+                    <a:blip r:embed="rId10">
+                      <a:extLst>
+                        <a:ext uri="{28A0092B-C50C-407E-A947-70E740481C1C}">
+                          <a14:useLocalDpi xmlns:a14="http://schemas.microsoft.com/office/drawing/2010/main" val="0"/>
+                        </a:ext>
+                      </a:extLst>
+                    </a:blip>
+                    <a:srcRect/>
+                    <a:stretch>
+                      <a:fillRect/>
+                    </a:stretch>
+                  </pic:blipFill>
+                  <pic:spPr bwMode="auto">
+                    <a:xfrm>
+                      <a:off x="0" y="0"/>
+                      <a:ext cx="5943600" cy="2914015"/>
+                    </a:xfrm>
+                    <a:prstGeom prst="rect">
+                      <a:avLst/>
+                    </a:prstGeom>
+                    <a:noFill/>
+                    <a:ln>
+                      <a:noFill/>
+                    </a:ln>
+                  </pic:spPr>
+                </pic:pic>
+              </a:graphicData>
+            </a:graphic>
+          </wp:inline>
+        </w:drawing>
+      </w:r>
+    </w:p>
+    <w:p>
+      <w:pPr>
+        <w:pStyle w:val="Caption"/>
+        <w:rPr>
+          <w:rFonts w:ascii="Times New Roman" w:hAnsi="Times New Roman" w:cs="Times New Roman"/>
+          <w:sz w:val="24"/>
+          <w:szCs w:val="24"/>
+        </w:rPr>
+      </w:pPr>
+      <w:r>
+        <w:t xml:space="preserve">Figure </w:t>
+      </w:r>
+      <w:fldSimple w:instr=" SEQ Figure \* ARABIC ">
+        <w:r>
+          <w:rPr>
+            <w:noProof/>
+          </w:rPr>
+          <w:t>4</w:t>
+        </w:r>
+      </w:fldSimple>
+      <w:r>
+        <w:t xml:space="preserve">, From </w:t>
+      </w:r>
+      <w:r>
+        <w:t>Launchxl-cc1352R1_Schematic</w:t>
+      </w:r>
+    </w:p>
+    <w:p>
+      <w:pPr>
+        <w:rPr>
+          <w:rFonts w:ascii="Times New Roman" w:hAnsi="Times New Roman" w:cs="Times New Roman"/>
+          <w:sz w:val="24"/>
+          <w:szCs w:val="24"/>
+        </w:rPr>
+      </w:pPr>
+      <w:r>
+        <w:rPr>
+          <w:rFonts w:ascii="Times New Roman" w:hAnsi="Times New Roman" w:cs="Times New Roman"/>
+          <w:sz w:val="24"/>
+          <w:szCs w:val="24"/>
+        </w:rPr>
+        <w:t>The datasheet says that DCDC_SW is the output of the DC/DC converter and it is acceptable to leave it not connected (remove the inductor L331) if the DC/DC is not used. the internal DC/DC is trimmed to 1.68v</w:t>
+      </w:r>
+    </w:p>
+    <w:p>
+      <w:pPr>
+        <w:rPr>
+          <w:rFonts w:ascii="Times New Roman" w:hAnsi="Times New Roman" w:cs="Times New Roman"/>
+          <w:sz w:val="24"/>
+          <w:szCs w:val="24"/>
+        </w:rPr>
+      </w:pPr>
+      <w:r>
+        <w:rPr>
+          <w:rFonts w:ascii="Times New Roman" w:hAnsi="Times New Roman" w:cs="Times New Roman"/>
+          <w:sz w:val="24"/>
+          <w:szCs w:val="24"/>
+        </w:rPr>
+        <w:t xml:space="preserve">However, VDDR is an internal supply, and must be powered either by the internal DC/DC, or the </w:t>
+      </w:r>
+      <w:proofErr w:type="spellStart"/>
+      <w:r>
+        <w:rPr>
+          <w:rFonts w:ascii="Times New Roman" w:hAnsi="Times New Roman" w:cs="Times New Roman"/>
+          <w:sz w:val="24"/>
+          <w:szCs w:val="24"/>
+        </w:rPr>
+        <w:t>interal</w:t>
+      </w:r>
+      <w:proofErr w:type="spellEnd"/>
+      <w:r>
+        <w:rPr>
+          <w:rFonts w:ascii="Times New Roman" w:hAnsi="Times New Roman" w:cs="Times New Roman"/>
+          <w:sz w:val="24"/>
+          <w:szCs w:val="24"/>
+        </w:rPr>
+        <w:t xml:space="preserve"> LDO.</w:t>
+      </w:r>
+    </w:p>
+    <w:p>
+      <w:pPr>
+        <w:rPr>
+          <w:rFonts w:ascii="Times New Roman" w:hAnsi="Times New Roman" w:cs="Times New Roman"/>
+          <w:sz w:val="24"/>
+          <w:szCs w:val="24"/>
+        </w:rPr>
+      </w:pPr>
+      <w:r>
+        <w:rPr>
+          <w:rFonts w:ascii="Times New Roman" w:hAnsi="Times New Roman" w:cs="Times New Roman"/>
+          <w:sz w:val="24"/>
+          <w:szCs w:val="24"/>
+        </w:rPr>
+        <w:t xml:space="preserve">LDO is the Low </w:t>
+      </w:r>
+      <w:proofErr w:type="spellStart"/>
+      <w:r>
+        <w:rPr>
+          <w:rFonts w:ascii="Times New Roman" w:hAnsi="Times New Roman" w:cs="Times New Roman"/>
+          <w:sz w:val="24"/>
+          <w:szCs w:val="24"/>
+        </w:rPr>
+        <w:t>DropOut</w:t>
+      </w:r>
+      <w:proofErr w:type="spellEnd"/>
+      <w:r>
+        <w:rPr>
+          <w:rFonts w:ascii="Times New Roman" w:hAnsi="Times New Roman" w:cs="Times New Roman"/>
+          <w:sz w:val="24"/>
+          <w:szCs w:val="24"/>
+        </w:rPr>
+        <w:t xml:space="preserve"> regulator that supplies 1.68v</w:t>
+      </w:r>
+    </w:p>
+    <w:p>
+      <w:pPr>
+        <w:rPr>
+          <w:rFonts w:ascii="Times New Roman" w:hAnsi="Times New Roman" w:cs="Times New Roman"/>
+          <w:sz w:val="24"/>
+          <w:szCs w:val="24"/>
+        </w:rPr>
+      </w:pPr>
+      <w:r>
+        <w:rPr>
+          <w:rFonts w:ascii="Times New Roman" w:hAnsi="Times New Roman" w:cs="Times New Roman"/>
+          <w:sz w:val="24"/>
+          <w:szCs w:val="24"/>
+        </w:rPr>
+        <w:t>Sounds like, from the datasheet, that if we don't use the DCDC_SW, then VDDR is supplied internally from the main LDO.</w:t>
+      </w:r>
+    </w:p>
+    <w:p>
+      <w:pPr>
+        <w:rPr>
+          <w:rFonts w:ascii="Times New Roman" w:hAnsi="Times New Roman" w:cs="Times New Roman"/>
+          <w:sz w:val="24"/>
+          <w:szCs w:val="24"/>
+        </w:rPr>
+      </w:pPr>
+      <w:r>
+        <w:rPr>
+          <w:rFonts w:ascii="Times New Roman" w:hAnsi="Times New Roman" w:cs="Times New Roman"/>
+          <w:sz w:val="24"/>
+          <w:szCs w:val="24"/>
+        </w:rPr>
+        <w:t xml:space="preserve">using the DC/DC is enabled by the reference </w:t>
+      </w:r>
+      <w:r>
+        <w:rPr>
+          <w:rFonts w:ascii="Times New Roman" w:hAnsi="Times New Roman" w:cs="Times New Roman"/>
+          <w:sz w:val="24"/>
+          <w:szCs w:val="24"/>
+        </w:rPr>
+        <w:t>design.</w:t>
+      </w:r>
+    </w:p>
+    <w:p>
+      <w:pPr>
+        <w:rPr>
+          <w:rFonts w:ascii="Times New Roman" w:hAnsi="Times New Roman" w:cs="Times New Roman"/>
+          <w:sz w:val="24"/>
+          <w:szCs w:val="24"/>
+        </w:rPr>
+      </w:pPr>
+      <w:r>
+        <w:rPr>
+          <w:rFonts w:ascii="Times New Roman" w:hAnsi="Times New Roman" w:cs="Times New Roman"/>
+          <w:sz w:val="24"/>
+          <w:szCs w:val="24"/>
+        </w:rPr>
+        <w:t xml:space="preserve">The capacitors are typically used to smooth out the ripple caused by the oscillator.  </w:t>
+      </w:r>
+      <w:r>
+        <w:rPr>
+          <w:rFonts w:ascii="Times New Roman" w:hAnsi="Times New Roman" w:cs="Times New Roman"/>
+          <w:sz w:val="24"/>
+          <w:szCs w:val="24"/>
+        </w:rPr>
+        <w:t>S</w:t>
+      </w:r>
+      <w:r>
+        <w:rPr>
+          <w:rFonts w:ascii="Times New Roman" w:hAnsi="Times New Roman" w:cs="Times New Roman"/>
+          <w:sz w:val="24"/>
+          <w:szCs w:val="24"/>
+        </w:rPr>
+        <w:t>ince 48 MHz is such a high frequency, the caps are not needed since the ripple is too fast to cause problems in other components.  Note: The higher the frequency, the smaller the cap and wires can be seen as small caps at high frequencies</w:t>
+      </w:r>
     </w:p>
     <w:sectPr>
       <w:pgSz w:w="12240" w:h="15840"/>
@@ -1181,6 +1470,25 @@
       <w:u w:val="single"/>
     </w:rPr>
   </w:style>
+  <w:style w:type="paragraph" w:styleId="Caption">
+    <w:name w:val="caption"/>
+    <w:basedOn w:val="Normal"/>
+    <w:next w:val="Normal"/>
+    <w:uiPriority w:val="35"/>
+    <w:unhideWhenUsed/>
+    <w:qFormat/>
+    <w:rsid w:val="00EF0BFF"/>
+    <w:pPr>
+      <w:spacing w:after="200" w:line="240" w:lineRule="auto"/>
+    </w:pPr>
+    <w:rPr>
+      <w:i/>
+      <w:iCs/>
+      <w:color w:val="44546A" w:themeColor="text2"/>
+      <w:sz w:val="18"/>
+      <w:szCs w:val="18"/>
+    </w:rPr>
+  </w:style>
 </w:styles>
 </file>
 

</xml_diff>